<commit_message>
Refactoring Ongoing Need to find solution for encryption give up json format for now
</commit_message>
<xml_diff>
--- a/other/ShatteredTextual.docx
+++ b/other/ShatteredTextual.docx
@@ -118,6 +118,53 @@
     </w:p>
     <w:p>
       <w:pPr>
+        <w:pStyle w:val="Paragraphedeliste"/>
+        <w:numPr>
+          <w:ilvl w:val="0"/>
+          <w:numId w:val="7"/>
+        </w:numPr>
+        <w:spacing w:line="360" w:lineRule="auto"/>
+        <w:rPr>
+          <w:lang w:val="en-US"/>
+        </w:rPr>
+      </w:pPr>
+      <w:r>
+        <w:rPr>
+          <w:lang w:val="en-US"/>
+        </w:rPr>
+        <w:t xml:space="preserve">Make Readme on </w:t>
+      </w:r>
+      <w:proofErr w:type="spellStart"/>
+      <w:r>
+        <w:rPr>
+          <w:lang w:val="en-US"/>
+        </w:rPr>
+        <w:t>github</w:t>
+      </w:r>
+      <w:proofErr w:type="spellEnd"/>
+      <w:r>
+        <w:rPr>
+          <w:lang w:val="en-US"/>
+        </w:rPr>
+        <w:t xml:space="preserve"> (see </w:t>
+      </w:r>
+      <w:proofErr w:type="spellStart"/>
+      <w:r>
+        <w:rPr>
+          <w:lang w:val="en-US"/>
+        </w:rPr>
+        <w:t>udemy</w:t>
+      </w:r>
+      <w:proofErr w:type="spellEnd"/>
+      <w:r>
+        <w:rPr>
+          <w:lang w:val="en-US"/>
+        </w:rPr>
+        <w:t xml:space="preserve"> example) </w:t>
+      </w:r>
+    </w:p>
+    <w:p>
+      <w:pPr>
         <w:pStyle w:val="Titre6"/>
         <w:rPr>
           <w:lang w:val="en-US"/>
@@ -127,51 +174,46 @@
         <w:rPr>
           <w:lang w:val="en-US"/>
         </w:rPr>
-        <w:t xml:space="preserve">Fixe </w:t>
-      </w:r>
-    </w:p>
-    <w:p>
-      <w:pPr>
-        <w:pStyle w:val="Titre6"/>
-        <w:rPr>
-          <w:lang w:val="en-US"/>
-        </w:rPr>
-      </w:pPr>
-      <w:proofErr w:type="spellStart"/>
-      <w:r>
-        <w:rPr>
-          <w:lang w:val="en-US"/>
-        </w:rPr>
-        <w:t>T</w:t>
-      </w:r>
-      <w:r>
-        <w:rPr>
-          <w:lang w:val="en-US"/>
-        </w:rPr>
-        <w:t>oDo</w:t>
-      </w:r>
-      <w:proofErr w:type="spellEnd"/>
-    </w:p>
-    <w:p>
-      <w:pPr>
-        <w:rPr>
-          <w:lang w:val="en-US"/>
-        </w:rPr>
-      </w:pPr>
-    </w:p>
-    <w:p>
-      <w:pPr>
-        <w:rPr>
-          <w:lang w:val="en-US"/>
-        </w:rPr>
-      </w:pPr>
-    </w:p>
-    <w:p>
-      <w:pPr>
-        <w:rPr>
-          <w:lang w:val="en-US"/>
-        </w:rPr>
-      </w:pPr>
+        <w:t xml:space="preserve">Problem </w:t>
+      </w:r>
+    </w:p>
+    <w:p>
+      <w:pPr>
+        <w:pStyle w:val="Paragraphedeliste"/>
+        <w:numPr>
+          <w:ilvl w:val="0"/>
+          <w:numId w:val="7"/>
+        </w:numPr>
+        <w:rPr>
+          <w:lang w:val="en-US"/>
+        </w:rPr>
+      </w:pPr>
+      <w:r>
+        <w:rPr>
+          <w:lang w:val="en-US"/>
+        </w:rPr>
+        <w:t xml:space="preserve">Random link </w:t>
+      </w:r>
+    </w:p>
+    <w:p>
+      <w:pPr>
+        <w:pStyle w:val="Paragraphedeliste"/>
+        <w:numPr>
+          <w:ilvl w:val="0"/>
+          <w:numId w:val="7"/>
+        </w:numPr>
+        <w:rPr>
+          <w:lang w:val="en-US"/>
+        </w:rPr>
+      </w:pPr>
+      <w:r>
+        <w:rPr>
+          <w:lang w:val="en-US"/>
+        </w:rPr>
+        <w:t xml:space="preserve">requirement =&gt; enhanced data loading </w:t>
+      </w:r>
+      <w:bookmarkStart w:id="0" w:name="_GoBack"/>
+      <w:bookmarkEnd w:id="0"/>
     </w:p>
     <w:p>
       <w:pPr>
@@ -235,6 +277,42 @@
     </w:p>
     <w:p>
       <w:pPr>
+        <w:pStyle w:val="Paragraphedeliste"/>
+        <w:numPr>
+          <w:ilvl w:val="0"/>
+          <w:numId w:val="1"/>
+        </w:numPr>
+        <w:rPr>
+          <w:lang w:val="en-US"/>
+        </w:rPr>
+      </w:pPr>
+      <w:r>
+        <w:rPr>
+          <w:lang w:val="en-US"/>
+        </w:rPr>
+        <w:t xml:space="preserve">Event System </w:t>
+      </w:r>
+    </w:p>
+    <w:p>
+      <w:pPr>
+        <w:pStyle w:val="Paragraphedeliste"/>
+        <w:numPr>
+          <w:ilvl w:val="0"/>
+          <w:numId w:val="1"/>
+        </w:numPr>
+        <w:rPr>
+          <w:lang w:val="en-US"/>
+        </w:rPr>
+      </w:pPr>
+      <w:r>
+        <w:rPr>
+          <w:lang w:val="en-US"/>
+        </w:rPr>
+        <w:t>Global game instance</w:t>
+      </w:r>
+    </w:p>
+    <w:p>
+      <w:pPr>
         <w:pStyle w:val="Titre5"/>
         <w:rPr>
           <w:lang w:val="en-US"/>
@@ -246,8 +324,6 @@
         </w:rPr>
         <w:t xml:space="preserve">2 </w:t>
       </w:r>
-      <w:bookmarkStart w:id="0" w:name="_GoBack"/>
-      <w:bookmarkEnd w:id="0"/>
     </w:p>
     <w:p>
       <w:pPr>
@@ -1356,6 +1432,119 @@
 <file path=word/numbering.xml><?xml version="1.0" encoding="utf-8"?>
 <w:numbering xmlns:wpc="http://schemas.microsoft.com/office/word/2010/wordprocessingCanvas" xmlns:cx="http://schemas.microsoft.com/office/drawing/2014/chartex" xmlns:cx1="http://schemas.microsoft.com/office/drawing/2015/9/8/chartex" xmlns:cx2="http://schemas.microsoft.com/office/drawing/2015/10/21/chartex" xmlns:cx3="http://schemas.microsoft.com/office/drawing/2016/5/9/chartex" xmlns:cx4="http://schemas.microsoft.com/office/drawing/2016/5/10/chartex" xmlns:cx5="http://schemas.microsoft.com/office/drawing/2016/5/11/chartex" xmlns:cx6="http://schemas.microsoft.com/office/drawing/2016/5/12/chartex" xmlns:cx7="http://schemas.microsoft.com/office/drawing/2016/5/13/chartex" xmlns:cx8="http://schemas.microsoft.com/office/drawing/2016/5/14/chartex" xmlns:mc="http://schemas.openxmlformats.org/markup-compatibility/2006" xmlns:aink="http://schemas.microsoft.com/office/drawing/2016/ink" xmlns:am3d="http://schemas.microsoft.com/office/drawing/2017/model3d" xmlns:o="urn:schemas-microsoft-com:office:office" xmlns:r="http://schemas.openxmlformats.org/officeDocument/2006/relationships" xmlns:m="http://schemas.openxmlformats.org/officeDocument/2006/math" xmlns:v="urn:schemas-microsoft-com:vml" xmlns:wp14="http://schemas.microsoft.com/office/word/2010/wordprocessingDrawing" xmlns:wp="http://schemas.openxmlformats.org/drawingml/2006/wordprocessingDrawing" xmlns:w10="urn:schemas-microsoft-com:office:word" xmlns:w="http://schemas.openxmlformats.org/wordprocessingml/2006/main" xmlns:w14="http://schemas.microsoft.com/office/word/2010/wordml" xmlns:w15="http://schemas.microsoft.com/office/word/2012/wordml" xmlns:w16cid="http://schemas.microsoft.com/office/word/2016/wordml/cid" xmlns:w16se="http://schemas.microsoft.com/office/word/2015/wordml/symex" xmlns:wpg="http://schemas.microsoft.com/office/word/2010/wordprocessingGroup" xmlns:wpi="http://schemas.microsoft.com/office/word/2010/wordprocessingInk" xmlns:wne="http://schemas.microsoft.com/office/word/2006/wordml" xmlns:wps="http://schemas.microsoft.com/office/word/2010/wordprocessingShape" mc:Ignorable="w14 w15 w16se w16cid wp14">
   <w:abstractNum w:abstractNumId="0" w15:restartNumberingAfterBreak="0">
+    <w:nsid w:val="0D6E663C"/>
+    <w:multiLevelType w:val="multilevel"/>
+    <w:tmpl w:val="040C0021"/>
+    <w:lvl w:ilvl="0">
+      <w:start w:val="1"/>
+      <w:numFmt w:val="bullet"/>
+      <w:lvlText w:val=""/>
+      <w:lvlJc w:val="left"/>
+      <w:pPr>
+        <w:ind w:left="360" w:hanging="360"/>
+      </w:pPr>
+      <w:rPr>
+        <w:rFonts w:ascii="Wingdings" w:hAnsi="Wingdings" w:hint="default"/>
+      </w:rPr>
+    </w:lvl>
+    <w:lvl w:ilvl="1">
+      <w:start w:val="1"/>
+      <w:numFmt w:val="bullet"/>
+      <w:lvlText w:val=""/>
+      <w:lvlJc w:val="left"/>
+      <w:pPr>
+        <w:ind w:left="720" w:hanging="360"/>
+      </w:pPr>
+      <w:rPr>
+        <w:rFonts w:ascii="Wingdings" w:hAnsi="Wingdings" w:hint="default"/>
+      </w:rPr>
+    </w:lvl>
+    <w:lvl w:ilvl="2">
+      <w:start w:val="1"/>
+      <w:numFmt w:val="bullet"/>
+      <w:lvlText w:val=""/>
+      <w:lvlJc w:val="left"/>
+      <w:pPr>
+        <w:ind w:left="1080" w:hanging="360"/>
+      </w:pPr>
+      <w:rPr>
+        <w:rFonts w:ascii="Wingdings" w:hAnsi="Wingdings" w:hint="default"/>
+      </w:rPr>
+    </w:lvl>
+    <w:lvl w:ilvl="3">
+      <w:start w:val="1"/>
+      <w:numFmt w:val="bullet"/>
+      <w:lvlText w:val=""/>
+      <w:lvlJc w:val="left"/>
+      <w:pPr>
+        <w:ind w:left="1440" w:hanging="360"/>
+      </w:pPr>
+      <w:rPr>
+        <w:rFonts w:ascii="Symbol" w:hAnsi="Symbol" w:hint="default"/>
+      </w:rPr>
+    </w:lvl>
+    <w:lvl w:ilvl="4">
+      <w:start w:val="1"/>
+      <w:numFmt w:val="bullet"/>
+      <w:lvlText w:val=""/>
+      <w:lvlJc w:val="left"/>
+      <w:pPr>
+        <w:ind w:left="1800" w:hanging="360"/>
+      </w:pPr>
+      <w:rPr>
+        <w:rFonts w:ascii="Symbol" w:hAnsi="Symbol" w:hint="default"/>
+      </w:rPr>
+    </w:lvl>
+    <w:lvl w:ilvl="5">
+      <w:start w:val="1"/>
+      <w:numFmt w:val="bullet"/>
+      <w:lvlText w:val=""/>
+      <w:lvlJc w:val="left"/>
+      <w:pPr>
+        <w:ind w:left="2160" w:hanging="360"/>
+      </w:pPr>
+      <w:rPr>
+        <w:rFonts w:ascii="Wingdings" w:hAnsi="Wingdings" w:hint="default"/>
+      </w:rPr>
+    </w:lvl>
+    <w:lvl w:ilvl="6">
+      <w:start w:val="1"/>
+      <w:numFmt w:val="bullet"/>
+      <w:lvlText w:val=""/>
+      <w:lvlJc w:val="left"/>
+      <w:pPr>
+        <w:ind w:left="2520" w:hanging="360"/>
+      </w:pPr>
+      <w:rPr>
+        <w:rFonts w:ascii="Wingdings" w:hAnsi="Wingdings" w:hint="default"/>
+      </w:rPr>
+    </w:lvl>
+    <w:lvl w:ilvl="7">
+      <w:start w:val="1"/>
+      <w:numFmt w:val="bullet"/>
+      <w:lvlText w:val=""/>
+      <w:lvlJc w:val="left"/>
+      <w:pPr>
+        <w:ind w:left="2880" w:hanging="360"/>
+      </w:pPr>
+      <w:rPr>
+        <w:rFonts w:ascii="Symbol" w:hAnsi="Symbol" w:hint="default"/>
+      </w:rPr>
+    </w:lvl>
+    <w:lvl w:ilvl="8">
+      <w:start w:val="1"/>
+      <w:numFmt w:val="bullet"/>
+      <w:lvlText w:val=""/>
+      <w:lvlJc w:val="left"/>
+      <w:pPr>
+        <w:ind w:left="3240" w:hanging="360"/>
+      </w:pPr>
+      <w:rPr>
+        <w:rFonts w:ascii="Symbol" w:hAnsi="Symbol" w:hint="default"/>
+      </w:rPr>
+    </w:lvl>
+  </w:abstractNum>
+  <w:abstractNum w:abstractNumId="1" w15:restartNumberingAfterBreak="0">
     <w:nsid w:val="2F4772DE"/>
     <w:multiLevelType w:val="multilevel"/>
     <w:tmpl w:val="040C0021"/>
@@ -1468,7 +1657,7 @@
       </w:rPr>
     </w:lvl>
   </w:abstractNum>
-  <w:abstractNum w:abstractNumId="1" w15:restartNumberingAfterBreak="0">
+  <w:abstractNum w:abstractNumId="2" w15:restartNumberingAfterBreak="0">
     <w:nsid w:val="2FBF66EA"/>
     <w:multiLevelType w:val="hybridMultilevel"/>
     <w:tmpl w:val="DCB8FD4E"/>
@@ -1581,7 +1770,7 @@
       </w:rPr>
     </w:lvl>
   </w:abstractNum>
-  <w:abstractNum w:abstractNumId="2" w15:restartNumberingAfterBreak="0">
+  <w:abstractNum w:abstractNumId="3" w15:restartNumberingAfterBreak="0">
     <w:nsid w:val="3AC27699"/>
     <w:multiLevelType w:val="multilevel"/>
     <w:tmpl w:val="040C0021"/>
@@ -1694,7 +1883,7 @@
       </w:rPr>
     </w:lvl>
   </w:abstractNum>
-  <w:abstractNum w:abstractNumId="3" w15:restartNumberingAfterBreak="0">
+  <w:abstractNum w:abstractNumId="4" w15:restartNumberingAfterBreak="0">
     <w:nsid w:val="68EF7140"/>
     <w:multiLevelType w:val="multilevel"/>
     <w:tmpl w:val="040C0021"/>
@@ -1807,7 +1996,7 @@
       </w:rPr>
     </w:lvl>
   </w:abstractNum>
-  <w:abstractNum w:abstractNumId="4" w15:restartNumberingAfterBreak="0">
+  <w:abstractNum w:abstractNumId="5" w15:restartNumberingAfterBreak="0">
     <w:nsid w:val="6AB448DB"/>
     <w:multiLevelType w:val="multilevel"/>
     <w:tmpl w:val="040C0021"/>
@@ -1920,7 +2109,7 @@
       </w:rPr>
     </w:lvl>
   </w:abstractNum>
-  <w:abstractNum w:abstractNumId="5" w15:restartNumberingAfterBreak="0">
+  <w:abstractNum w:abstractNumId="6" w15:restartNumberingAfterBreak="0">
     <w:nsid w:val="6B014B7B"/>
     <w:multiLevelType w:val="multilevel"/>
     <w:tmpl w:val="040C0021"/>
@@ -2034,22 +2223,25 @@
     </w:lvl>
   </w:abstractNum>
   <w:num w:numId="1">
+    <w:abstractNumId w:val="2"/>
+  </w:num>
+  <w:num w:numId="2">
+    <w:abstractNumId w:val="4"/>
+  </w:num>
+  <w:num w:numId="3">
+    <w:abstractNumId w:val="5"/>
+  </w:num>
+  <w:num w:numId="4">
     <w:abstractNumId w:val="1"/>
   </w:num>
-  <w:num w:numId="2">
+  <w:num w:numId="5">
+    <w:abstractNumId w:val="6"/>
+  </w:num>
+  <w:num w:numId="6">
     <w:abstractNumId w:val="3"/>
   </w:num>
-  <w:num w:numId="3">
-    <w:abstractNumId w:val="4"/>
-  </w:num>
-  <w:num w:numId="4">
+  <w:num w:numId="7">
     <w:abstractNumId w:val="0"/>
-  </w:num>
-  <w:num w:numId="5">
-    <w:abstractNumId w:val="5"/>
-  </w:num>
-  <w:num w:numId="6">
-    <w:abstractNumId w:val="2"/>
   </w:num>
   <w:numIdMacAtCleanup w:val="2"/>
 </w:numbering>
@@ -3178,7 +3370,7 @@
 </file>
 
 <file path=customXml/itemProps1.xml><?xml version="1.0" encoding="utf-8"?>
-<ds:datastoreItem xmlns:ds="http://schemas.openxmlformats.org/officeDocument/2006/customXml" ds:itemID="{2A68CB79-B8C8-4DF0-88EE-5226994EFF5E}">
+<ds:datastoreItem xmlns:ds="http://schemas.openxmlformats.org/officeDocument/2006/customXml" ds:itemID="{B9B1787B-5AEB-4858-832B-5B2DC4D422EB}">
   <ds:schemaRefs>
     <ds:schemaRef ds:uri="http://schemas.openxmlformats.org/officeDocument/2006/bibliography"/>
   </ds:schemaRefs>

</xml_diff>

<commit_message>
Added functionality to exit gameloop with custom event
</commit_message>
<xml_diff>
--- a/other/ShatteredTextual.docx
+++ b/other/ShatteredTextual.docx
@@ -36,8 +36,16 @@
         <w:rPr>
           <w:lang w:val="en-US"/>
         </w:rPr>
-        <w:t xml:space="preserve">Textual Game </w:t>
-      </w:r>
+        <w:t xml:space="preserve">Textual </w:t>
+      </w:r>
+      <w:r>
+        <w:rPr>
+          <w:lang w:val="en-US"/>
+        </w:rPr>
+        <w:t xml:space="preserve">game engine </w:t>
+      </w:r>
+      <w:bookmarkStart w:id="0" w:name="_GoBack"/>
+      <w:bookmarkEnd w:id="0"/>
     </w:p>
     <w:p>
       <w:pPr>
@@ -179,7 +187,21 @@
         <w:rPr>
           <w:lang w:val="en-US"/>
         </w:rPr>
-        <w:t>Speak about the reason of singleton usage ( small project )</w:t>
+        <w:t xml:space="preserve">Speak about the reason of singleton usage </w:t>
+      </w:r>
+      <w:proofErr w:type="gramStart"/>
+      <w:r>
+        <w:rPr>
+          <w:lang w:val="en-US"/>
+        </w:rPr>
+        <w:t>( small</w:t>
+      </w:r>
+      <w:proofErr w:type="gramEnd"/>
+      <w:r>
+        <w:rPr>
+          <w:lang w:val="en-US"/>
+        </w:rPr>
+        <w:t xml:space="preserve"> project )</w:t>
       </w:r>
     </w:p>
     <w:p>
@@ -223,42 +245,6 @@
     </w:p>
     <w:p>
       <w:pPr>
-        <w:pStyle w:val="Paragraphedeliste"/>
-        <w:numPr>
-          <w:ilvl w:val="0"/>
-          <w:numId w:val="7"/>
-        </w:numPr>
-        <w:rPr>
-          <w:lang w:val="en-US"/>
-        </w:rPr>
-      </w:pPr>
-      <w:r>
-        <w:rPr>
-          <w:lang w:val="en-US"/>
-        </w:rPr>
-        <w:t xml:space="preserve">Random link </w:t>
-      </w:r>
-    </w:p>
-    <w:p>
-      <w:pPr>
-        <w:pStyle w:val="Paragraphedeliste"/>
-        <w:numPr>
-          <w:ilvl w:val="0"/>
-          <w:numId w:val="7"/>
-        </w:numPr>
-        <w:rPr>
-          <w:lang w:val="en-US"/>
-        </w:rPr>
-      </w:pPr>
-      <w:r>
-        <w:rPr>
-          <w:lang w:val="en-US"/>
-        </w:rPr>
-        <w:t xml:space="preserve">Display progression </w:t>
-      </w:r>
-    </w:p>
-    <w:p>
-      <w:pPr>
         <w:pStyle w:val="Titre4"/>
         <w:rPr>
           <w:lang w:val="en-US"/>
@@ -284,8 +270,6 @@
         </w:rPr>
         <w:t xml:space="preserve">1 </w:t>
       </w:r>
-      <w:bookmarkStart w:id="0" w:name="_GoBack"/>
-      <w:bookmarkEnd w:id="0"/>
     </w:p>
     <w:p>
       <w:pPr>
@@ -302,24 +286,6 @@
         <w:rPr>
           <w:lang w:val="en-US"/>
         </w:rPr>
-        <w:t xml:space="preserve">Data encryption </w:t>
-      </w:r>
-    </w:p>
-    <w:p>
-      <w:pPr>
-        <w:pStyle w:val="Paragraphedeliste"/>
-        <w:numPr>
-          <w:ilvl w:val="0"/>
-          <w:numId w:val="1"/>
-        </w:numPr>
-        <w:rPr>
-          <w:lang w:val="en-US"/>
-        </w:rPr>
-      </w:pPr>
-      <w:r>
-        <w:rPr>
-          <w:lang w:val="en-US"/>
-        </w:rPr>
         <w:t xml:space="preserve">Level Creation </w:t>
       </w:r>
       <w:proofErr w:type="spellStart"/>
@@ -469,7 +435,21 @@
         <w:rPr>
           <w:lang w:val="en-US"/>
         </w:rPr>
-        <w:t xml:space="preserve">WPF App that ask User a description, some choices, level link to choices , </w:t>
+        <w:t xml:space="preserve">WPF App that ask User a description, some choices, level link to </w:t>
+      </w:r>
+      <w:proofErr w:type="gramStart"/>
+      <w:r>
+        <w:rPr>
+          <w:lang w:val="en-US"/>
+        </w:rPr>
+        <w:t>choices ,</w:t>
+      </w:r>
+      <w:proofErr w:type="gramEnd"/>
+      <w:r>
+        <w:rPr>
+          <w:lang w:val="en-US"/>
+        </w:rPr>
+        <w:t xml:space="preserve"> </w:t>
       </w:r>
       <w:proofErr w:type="spellStart"/>
       <w:r>
@@ -587,11 +567,19 @@
         </w:rPr>
         <w:t xml:space="preserve"> in link </w:t>
       </w:r>
-      <w:r>
-        <w:rPr>
-          <w:lang w:val="en-US"/>
-        </w:rPr>
-        <w:t xml:space="preserve">( first to last ) </w:t>
+      <w:proofErr w:type="gramStart"/>
+      <w:r>
+        <w:rPr>
+          <w:lang w:val="en-US"/>
+        </w:rPr>
+        <w:t>( first</w:t>
+      </w:r>
+      <w:proofErr w:type="gramEnd"/>
+      <w:r>
+        <w:rPr>
+          <w:lang w:val="en-US"/>
+        </w:rPr>
+        <w:t xml:space="preserve"> to last ) </w:t>
       </w:r>
     </w:p>
     <w:p>
@@ -651,11 +639,19 @@
           <w:lang w:val="en-US"/>
         </w:rPr>
       </w:pPr>
-      <w:r>
-        <w:rPr>
-          <w:lang w:val="en-US"/>
-        </w:rPr>
-        <w:t xml:space="preserve">All :  [ , ] , * , // , ||, </w:t>
+      <w:proofErr w:type="gramStart"/>
+      <w:r>
+        <w:rPr>
+          <w:lang w:val="en-US"/>
+        </w:rPr>
+        <w:t>All :</w:t>
+      </w:r>
+      <w:proofErr w:type="gramEnd"/>
+      <w:r>
+        <w:rPr>
+          <w:lang w:val="en-US"/>
+        </w:rPr>
+        <w:t xml:space="preserve">  [ , ] , * , // , ||, </w:t>
       </w:r>
       <w:r>
         <w:rPr>
@@ -769,21 +765,6 @@
     </w:p>
     <w:p>
       <w:pPr>
-        <w:pStyle w:val="Titre2"/>
-        <w:rPr>
-          <w:lang w:val="en-US"/>
-        </w:rPr>
-      </w:pPr>
-      <w:r>
-        <w:rPr>
-          <w:lang w:val="en-US"/>
-        </w:rPr>
-        <w:lastRenderedPageBreak/>
-        <w:t>Writing</w:t>
-      </w:r>
-    </w:p>
-    <w:p>
-      <w:pPr>
         <w:rPr>
           <w:lang w:val="en-US"/>
         </w:rPr>
@@ -991,12 +972,21 @@
         </w:rPr>
         <w:t xml:space="preserve"> </w:t>
       </w:r>
+      <w:proofErr w:type="gramStart"/>
       <w:r>
         <w:rPr>
           <w:color w:val="7030A0"/>
           <w:lang w:val="en-US"/>
         </w:rPr>
-        <w:t xml:space="preserve">To Develop       </w:t>
+        <w:t>To</w:t>
+      </w:r>
+      <w:proofErr w:type="gramEnd"/>
+      <w:r>
+        <w:rPr>
+          <w:color w:val="7030A0"/>
+          <w:lang w:val="en-US"/>
+        </w:rPr>
+        <w:t xml:space="preserve"> Develop       </w:t>
       </w:r>
       <w:r>
         <w:rPr>
@@ -2210,6 +2200,7 @@
     <w:lsdException w:name="HTML Sample" w:semiHidden="1" w:unhideWhenUsed="1"/>
     <w:lsdException w:name="HTML Typewriter" w:semiHidden="1" w:unhideWhenUsed="1"/>
     <w:lsdException w:name="HTML Variable" w:semiHidden="1" w:unhideWhenUsed="1"/>
+    <w:lsdException w:name="Normal Table" w:semiHidden="1" w:unhideWhenUsed="1"/>
     <w:lsdException w:name="annotation subject" w:semiHidden="1" w:unhideWhenUsed="1"/>
     <w:lsdException w:name="No List" w:semiHidden="1" w:unhideWhenUsed="1"/>
     <w:lsdException w:name="Outline List 1" w:semiHidden="1" w:unhideWhenUsed="1"/>
@@ -2256,8 +2247,10 @@
     <w:lsdException w:name="Table Subtle 2" w:semiHidden="1" w:unhideWhenUsed="1"/>
     <w:lsdException w:name="Table Web 1" w:semiHidden="1" w:unhideWhenUsed="1"/>
     <w:lsdException w:name="Table Web 2" w:semiHidden="1" w:unhideWhenUsed="1"/>
+    <w:lsdException w:name="Table Web 3" w:semiHidden="1" w:unhideWhenUsed="1"/>
     <w:lsdException w:name="Balloon Text" w:semiHidden="1" w:unhideWhenUsed="1"/>
     <w:lsdException w:name="Table Grid" w:uiPriority="39"/>
+    <w:lsdException w:name="Table Theme" w:semiHidden="1" w:unhideWhenUsed="1"/>
     <w:lsdException w:name="Placeholder Text" w:semiHidden="1"/>
     <w:lsdException w:name="No Spacing" w:uiPriority="1" w:qFormat="1"/>
     <w:lsdException w:name="Light Shading" w:uiPriority="60"/>
@@ -3208,7 +3201,7 @@
 </file>
 
 <file path=customXml/itemProps1.xml><?xml version="1.0" encoding="utf-8"?>
-<ds:datastoreItem xmlns:ds="http://schemas.openxmlformats.org/officeDocument/2006/customXml" ds:itemID="{94AEC670-84D0-4CA2-93C5-66A645F90F6E}">
+<ds:datastoreItem xmlns:ds="http://schemas.openxmlformats.org/officeDocument/2006/customXml" ds:itemID="{CCE5D0B1-7A5C-4FC3-8D39-526EE87AEBE3}">
   <ds:schemaRefs>
     <ds:schemaRef ds:uri="http://schemas.openxmlformats.org/officeDocument/2006/bibliography"/>
   </ds:schemaRefs>

</xml_diff>